<commit_message>
lab 4 and project
</commit_message>
<xml_diff>
--- a/Assignment_4/Assignment_4.docx
+++ b/Assignment_4/Assignment_4.docx
@@ -89,21 +89,26 @@
           <w:sz w:val="40"/>
         </w:rPr>
       </w:pPr>
-      <w:proofErr w:type="spellStart"/>
       <w:r>
         <w:rPr>
           <w:b/>
           <w:sz w:val="40"/>
         </w:rPr>
-        <w:t>IntegratingIOT</w:t>
-      </w:r>
-      <w:proofErr w:type="spellEnd"/>
+        <w:t>Integrating</w:t>
+      </w:r>
       <w:r>
         <w:rPr>
           <w:b/>
           <w:sz w:val="40"/>
         </w:rPr>
-        <w:t xml:space="preserve"> platform with NAO Robot</w:t>
+        <w:t xml:space="preserve"> </w:t>
+      </w:r>
+      <w:r>
+        <w:rPr>
+          <w:b/>
+          <w:sz w:val="40"/>
+        </w:rPr>
+        <w:t>IOT platform with NAO Robot</w:t>
       </w:r>
     </w:p>
     <w:p>
@@ -1863,7 +1868,61 @@
         <w:rPr>
           <w:sz w:val="24"/>
         </w:rPr>
-        <w:t>The flow is made in node-red.</w:t>
+        <w:t>The flow made in node-red is given below:</w:t>
+      </w:r>
+    </w:p>
+    <w:p>
+      <w:pPr>
+        <w:jc w:val="center"/>
+        <w:rPr>
+          <w:sz w:val="32"/>
+        </w:rPr>
+      </w:pPr>
+      <w:r>
+        <w:rPr>
+          <w:sz w:val="32"/>
+        </w:rPr>
+        <w:t>CHOREGRAPHE</w:t>
+      </w:r>
+      <w:r>
+        <w:rPr>
+          <w:sz w:val="32"/>
+        </w:rPr>
+        <w:t xml:space="preserve"> FLOW</w:t>
+      </w:r>
+    </w:p>
+    <w:p>
+      <w:pPr>
+        <w:jc w:val="both"/>
+        <w:rPr>
+          <w:sz w:val="24"/>
+        </w:rPr>
+      </w:pPr>
+      <w:r>
+        <w:rPr>
+          <w:sz w:val="24"/>
+        </w:rPr>
+        <w:t>The flow</w:t>
+      </w:r>
+      <w:r>
+        <w:rPr>
+          <w:sz w:val="24"/>
+        </w:rPr>
+        <w:t xml:space="preserve"> made in </w:t>
+      </w:r>
+      <w:proofErr w:type="spellStart"/>
+      <w:r>
+        <w:rPr>
+          <w:sz w:val="24"/>
+        </w:rPr>
+        <w:t>choregraphe</w:t>
+      </w:r>
+      <w:proofErr w:type="spellEnd"/>
+      <w:r>
+        <w:rPr>
+          <w:sz w:val="24"/>
+        </w:rPr>
+        <w:t xml:space="preserve"> is given below:</w:t>
       </w:r>
     </w:p>
     <w:p>
@@ -2176,6 +2235,7 @@
         <w:rPr>
           <w:sz w:val="24"/>
         </w:rPr>
+        <w:lastRenderedPageBreak/>
         <w:t xml:space="preserve">This assignment integrates </w:t>
       </w:r>
       <w:r>
@@ -2242,29 +2302,28 @@
         </w:rPr>
         <w:t xml:space="preserve"> smart home application with the NAO robot. Also the fire detection was also integrated with NAO robot. </w:t>
       </w:r>
+    </w:p>
+    <w:p>
+      <w:pPr>
+        <w:jc w:val="both"/>
+        <w:rPr>
+          <w:sz w:val="24"/>
+        </w:rPr>
+      </w:pPr>
+    </w:p>
+    <w:p>
+      <w:pPr>
+        <w:jc w:val="center"/>
+        <w:rPr>
+          <w:sz w:val="32"/>
+        </w:rPr>
+      </w:pPr>
       <w:bookmarkStart w:id="0" w:name="_GoBack"/>
       <w:bookmarkEnd w:id="0"/>
-    </w:p>
-    <w:p>
-      <w:pPr>
-        <w:jc w:val="both"/>
-        <w:rPr>
-          <w:sz w:val="24"/>
-        </w:rPr>
-      </w:pPr>
-    </w:p>
-    <w:p>
-      <w:pPr>
-        <w:jc w:val="center"/>
+      <w:r>
         <w:rPr>
           <w:sz w:val="32"/>
         </w:rPr>
-      </w:pPr>
-      <w:r>
-        <w:rPr>
-          <w:sz w:val="32"/>
-        </w:rPr>
-        <w:lastRenderedPageBreak/>
         <w:t>LINKS</w:t>
       </w:r>
     </w:p>

</xml_diff>